<commit_message>
File kerja arimbi consistency
</commit_message>
<xml_diff>
--- a/doc/Tulisan fpp f.docx
+++ b/doc/Tulisan fpp f.docx
@@ -252,7 +252,19 @@
         <w:rPr>
           <w:rFonts w:ascii="Frutiger 45 Light" w:hAnsi="Frutiger 45 Light"/>
         </w:rPr>
-        <w:t xml:space="preserve">Konsumsi Swasta, Konsumsi pemerintah, Investasi bangunan, investasi nonbangunan, LU konstruksi, LU Perdagangan, LU Industri Pengolahan, LU Transportasi pergudangan, dan LU administrasi pemerintahan. </w:t>
+        <w:t>Konsumsi Swasta, Konsumsi pemerintah, Investasi bangunan, investasi nonbangunan, LU konstruksi, LU Perdagangan, LU Industri Pengolahan, LU Transportasi pergudangan, LU administrasi pemerintahan</w:t>
+      </w:r>
+      <w:r>
+        <w:rPr>
+          <w:rFonts w:ascii="Frutiger 45 Light" w:hAnsi="Frutiger 45 Light"/>
+        </w:rPr>
+        <w:t>, dan LU pertambangan</w:t>
+      </w:r>
+      <w:r>
+        <w:rPr>
+          <w:rFonts w:ascii="Frutiger 45 Light" w:hAnsi="Frutiger 45 Light"/>
+        </w:rPr>
+        <w:t xml:space="preserve">. </w:t>
       </w:r>
     </w:p>
     <w:tbl>
@@ -318,10 +330,10 @@
                   <v:path o:extrusionok="f" gradientshapeok="t" o:connecttype="rect"/>
                   <o:lock v:ext="edit" aspectratio="t"/>
                 </v:shapetype>
-                <v:shape id="_x0000_i1234" type="#_x0000_t75" style="width:141.7pt;height:134pt" o:ole="">
+                <v:shape id="_x0000_i1025" type="#_x0000_t75" style="width:141.55pt;height:134.2pt" o:ole="">
                   <v:imagedata r:id="rId8" o:title=""/>
                 </v:shape>
-                <o:OLEObject Type="Embed" ProgID="EViews.Workfile.2" ShapeID="_x0000_i1234" DrawAspect="Content" ObjectID="_1709628562" r:id="rId9"/>
+                <o:OLEObject Type="Embed" ProgID="EViews.Workfile.2" ShapeID="_x0000_i1025" DrawAspect="Content" ObjectID="_1709747540" r:id="rId9"/>
               </w:object>
             </w:r>
           </w:p>
@@ -350,10 +362,10 @@
                 <w:lang w:val="en-US" w:eastAsia="en-US"/>
               </w:rPr>
               <w:object w:dxaOrig="8964" w:dyaOrig="5353" w14:anchorId="498EB8BA">
-                <v:shape id="_x0000_i1235" type="#_x0000_t75" style="width:165.8pt;height:135.55pt" o:ole="">
+                <v:shape id="_x0000_i1026" type="#_x0000_t75" style="width:165.8pt;height:135.35pt" o:ole="">
                   <v:imagedata r:id="rId10" o:title=""/>
                 </v:shape>
-                <o:OLEObject Type="Embed" ProgID="EViews.Workfile.2" ShapeID="_x0000_i1235" DrawAspect="Content" ObjectID="_1709628563" r:id="rId11"/>
+                <o:OLEObject Type="Embed" ProgID="EViews.Workfile.2" ShapeID="_x0000_i1026" DrawAspect="Content" ObjectID="_1709747541" r:id="rId11"/>
               </w:object>
             </w:r>
           </w:p>
@@ -382,10 +394,10 @@
                 <w:lang w:val="en-US" w:eastAsia="en-US"/>
               </w:rPr>
               <w:object w:dxaOrig="7141" w:dyaOrig="5365" w14:anchorId="0351A21F">
-                <v:shape id="_x0000_i1236" type="#_x0000_t75" style="width:146.3pt;height:135.8pt" o:ole="">
+                <v:shape id="_x0000_i1027" type="#_x0000_t75" style="width:146.45pt;height:135.8pt" o:ole="">
                   <v:imagedata r:id="rId12" o:title=""/>
                 </v:shape>
-                <o:OLEObject Type="Embed" ProgID="EViews.Workfile.2" ShapeID="_x0000_i1236" DrawAspect="Content" ObjectID="_1709628564" r:id="rId13"/>
+                <o:OLEObject Type="Embed" ProgID="EViews.Workfile.2" ShapeID="_x0000_i1027" DrawAspect="Content" ObjectID="_1709747542" r:id="rId13"/>
               </w:object>
             </w:r>
           </w:p>
@@ -919,10 +931,10 @@
                 <w:lang w:val="en-US" w:eastAsia="en-US"/>
               </w:rPr>
               <w:object w:dxaOrig="7249" w:dyaOrig="5365" w14:anchorId="3B28940C">
-                <v:shape id="_x0000_i1243" type="#_x0000_t75" style="width:142.45pt;height:141.45pt" o:ole="">
+                <v:shape id="_x0000_i1028" type="#_x0000_t75" style="width:142.45pt;height:141.35pt" o:ole="">
                   <v:imagedata r:id="rId14" o:title=""/>
                 </v:shape>
-                <o:OLEObject Type="Embed" ProgID="EViews.Workfile.2" ShapeID="_x0000_i1243" DrawAspect="Content" ObjectID="_1709628565" r:id="rId15"/>
+                <o:OLEObject Type="Embed" ProgID="EViews.Workfile.2" ShapeID="_x0000_i1028" DrawAspect="Content" ObjectID="_1709747543" r:id="rId15"/>
               </w:object>
             </w:r>
           </w:p>
@@ -951,10 +963,10 @@
                 <w:lang w:val="en-US" w:eastAsia="en-US"/>
               </w:rPr>
               <w:object w:dxaOrig="7609" w:dyaOrig="5353" w14:anchorId="7261AEDC">
-                <v:shape id="_x0000_i1257" type="#_x0000_t75" style="width:157.05pt;height:143.75pt" o:ole="">
+                <v:shape id="_x0000_i1029" type="#_x0000_t75" style="width:157.1pt;height:143.8pt" o:ole="">
                   <v:imagedata r:id="rId16" o:title=""/>
                 </v:shape>
-                <o:OLEObject Type="Embed" ProgID="EViews.Workfile.2" ShapeID="_x0000_i1257" DrawAspect="Content" ObjectID="_1709628566" r:id="rId17"/>
+                <o:OLEObject Type="Embed" ProgID="EViews.Workfile.2" ShapeID="_x0000_i1029" DrawAspect="Content" ObjectID="_1709747544" r:id="rId17"/>
               </w:object>
             </w:r>
           </w:p>
@@ -1321,13 +1333,7 @@
         <w:rPr>
           <w:rFonts w:ascii="Frutiger 45 Light" w:hAnsi="Frutiger 45 Light"/>
         </w:rPr>
-        <w:t xml:space="preserve">Hubungan ini terlihat semakin kuat pada pandemi dan </w:t>
-      </w:r>
-      <w:r>
-        <w:rPr>
-          <w:rFonts w:ascii="Frutiger 45 Light" w:hAnsi="Frutiger 45 Light"/>
-        </w:rPr>
-        <w:t>2021, dimana</w:t>
+        <w:t>Hubungan ini terlihat semakin kuat pada pandemi dan 2021, dimana</w:t>
       </w:r>
       <w:r>
         <w:rPr>
@@ -1464,8 +1470,16 @@
       <w:r>
         <w:rPr>
           <w:rFonts w:ascii="Frutiger 45 Light" w:hAnsi="Frutiger 45 Light"/>
-        </w:rPr>
-        <w:t xml:space="preserve">leading indicator </w:t>
+          <w:i/>
+          <w:iCs/>
+        </w:rPr>
+        <w:t>leading indicator</w:t>
+      </w:r>
+      <w:r>
+        <w:rPr>
+          <w:rFonts w:ascii="Frutiger 45 Light" w:hAnsi="Frutiger 45 Light"/>
+        </w:rPr>
+        <w:t xml:space="preserve"> </w:t>
       </w:r>
       <w:commentRangeEnd w:id="0"/>
       <w:r>
@@ -1639,10 +1653,10 @@
                 <w:lang w:val="en-US" w:eastAsia="en-US"/>
               </w:rPr>
               <w:object w:dxaOrig="8533" w:dyaOrig="6025" w14:anchorId="54E50EF2">
-                <v:shape id="_x0000_i1977" type="#_x0000_t75" style="width:200.1pt;height:123.5pt" o:ole="">
+                <v:shape id="_x0000_i1030" type="#_x0000_t75" style="width:200pt;height:123.55pt" o:ole="">
                   <v:imagedata r:id="rId23" o:title=""/>
                 </v:shape>
-                <o:OLEObject Type="Embed" ProgID="EViews.Workfile.2" ShapeID="_x0000_i1977" DrawAspect="Content" ObjectID="_1709628567" r:id="rId24"/>
+                <o:OLEObject Type="Embed" ProgID="EViews.Workfile.2" ShapeID="_x0000_i1030" DrawAspect="Content" ObjectID="_1709747545" r:id="rId24"/>
               </w:object>
             </w:r>
           </w:p>
@@ -1764,10 +1778,10 @@
                 <w:lang w:val="en-US" w:eastAsia="en-US"/>
               </w:rPr>
               <w:object w:dxaOrig="8617" w:dyaOrig="6025" w14:anchorId="727B32DA">
-                <v:shape id="_x0000_i1978" type="#_x0000_t75" style="width:218.55pt;height:136.05pt" o:ole="">
+                <v:shape id="_x0000_i1031" type="#_x0000_t75" style="width:218.45pt;height:136.2pt" o:ole="">
                   <v:imagedata r:id="rId25" o:title=""/>
                 </v:shape>
-                <o:OLEObject Type="Embed" ProgID="EViews.Workfile.2" ShapeID="_x0000_i1978" DrawAspect="Content" ObjectID="_1709628568" r:id="rId26"/>
+                <o:OLEObject Type="Embed" ProgID="EViews.Workfile.2" ShapeID="_x0000_i1031" DrawAspect="Content" ObjectID="_1709747546" r:id="rId26"/>
               </w:object>
             </w:r>
           </w:p>
@@ -1873,10 +1887,10 @@
                 <w:lang w:val="en-US" w:eastAsia="en-US"/>
               </w:rPr>
               <w:object w:dxaOrig="8617" w:dyaOrig="6025" w14:anchorId="7B5AC655">
-                <v:shape id="_x0000_i1979" type="#_x0000_t75" style="width:215.5pt;height:125.3pt" o:ole="">
+                <v:shape id="_x0000_i1032" type="#_x0000_t75" style="width:215.35pt;height:125.35pt" o:ole="">
                   <v:imagedata r:id="rId27" o:title=""/>
                 </v:shape>
-                <o:OLEObject Type="Embed" ProgID="EViews.Workfile.2" ShapeID="_x0000_i1979" DrawAspect="Content" ObjectID="_1709628569" r:id="rId28"/>
+                <o:OLEObject Type="Embed" ProgID="EViews.Workfile.2" ShapeID="_x0000_i1032" DrawAspect="Content" ObjectID="_1709747547" r:id="rId28"/>
               </w:object>
             </w:r>
           </w:p>
@@ -1963,10 +1977,10 @@
                 <w:lang w:val="en-US" w:eastAsia="en-US"/>
               </w:rPr>
               <w:object w:dxaOrig="8641" w:dyaOrig="6362" w14:anchorId="6477B5DE">
-                <v:shape id="_x0000_i1980" type="#_x0000_t75" style="width:226.75pt;height:135.3pt" o:ole="">
+                <v:shape id="_x0000_i1033" type="#_x0000_t75" style="width:226.9pt;height:135.1pt" o:ole="">
                   <v:imagedata r:id="rId29" o:title=""/>
                 </v:shape>
-                <o:OLEObject Type="Embed" ProgID="EViews.Workfile.2" ShapeID="_x0000_i1980" DrawAspect="Content" ObjectID="_1709628570" r:id="rId30"/>
+                <o:OLEObject Type="Embed" ProgID="EViews.Workfile.2" ShapeID="_x0000_i1033" DrawAspect="Content" ObjectID="_1709747548" r:id="rId30"/>
               </w:object>
             </w:r>
           </w:p>
@@ -2240,19 +2254,7 @@
         <w:rPr>
           <w:rFonts w:ascii="Frutiger 45 Light" w:hAnsi="Frutiger 45 Light"/>
         </w:rPr>
-        <w:t xml:space="preserve">(grafik III.8). Setelah bergerak secara </w:t>
-      </w:r>
-      <w:r>
-        <w:rPr>
-          <w:rFonts w:ascii="Frutiger 45 Light" w:hAnsi="Frutiger 45 Light"/>
-        </w:rPr>
-        <w:t>contemporaneous</w:t>
-      </w:r>
-      <w:r>
-        <w:rPr>
-          <w:rFonts w:ascii="Frutiger 45 Light" w:hAnsi="Frutiger 45 Light"/>
-        </w:rPr>
-        <w:t xml:space="preserve"> selama periode 2000-2019, penurunan </w:t>
+        <w:t xml:space="preserve">(grafik III.8). Setelah bergerak secara contemporaneous selama periode 2000-2019, penurunan </w:t>
       </w:r>
       <w:r>
         <w:rPr>
@@ -2422,10 +2424,10 @@
                 <w:lang w:val="en-US" w:eastAsia="en-US"/>
               </w:rPr>
               <w:object w:dxaOrig="8605" w:dyaOrig="5665" w14:anchorId="5684CCFE">
-                <v:shape id="_x0000_i1030" type="#_x0000_t75" style="width:198.3pt;height:129.4pt" o:ole="">
+                <v:shape id="_x0000_i1034" type="#_x0000_t75" style="width:198.45pt;height:129.55pt" o:ole="">
                   <v:imagedata r:id="rId31" o:title=""/>
                 </v:shape>
-                <o:OLEObject Type="Embed" ProgID="EViews.Workfile.2" ShapeID="_x0000_i1030" DrawAspect="Content" ObjectID="_1709628571" r:id="rId32"/>
+                <o:OLEObject Type="Embed" ProgID="EViews.Workfile.2" ShapeID="_x0000_i1034" DrawAspect="Content" ObjectID="_1709747549" r:id="rId32"/>
               </w:object>
             </w:r>
           </w:p>
@@ -2512,10 +2514,10 @@
                 <w:lang w:val="en-US" w:eastAsia="en-US"/>
               </w:rPr>
               <w:object w:dxaOrig="8605" w:dyaOrig="5665" w14:anchorId="3FB9159F">
-                <v:shape id="_x0000_i1031" type="#_x0000_t75" style="width:212.15pt;height:107.85pt" o:ole="">
+                <v:shape id="_x0000_i1035" type="#_x0000_t75" style="width:212.2pt;height:108pt" o:ole="">
                   <v:imagedata r:id="rId33" o:title=""/>
                 </v:shape>
-                <o:OLEObject Type="Embed" ProgID="EViews.Workfile.2" ShapeID="_x0000_i1031" DrawAspect="Content" ObjectID="_1709628572" r:id="rId34"/>
+                <o:OLEObject Type="Embed" ProgID="EViews.Workfile.2" ShapeID="_x0000_i1035" DrawAspect="Content" ObjectID="_1709747550" r:id="rId34"/>
               </w:object>
             </w:r>
           </w:p>
@@ -2618,10 +2620,10 @@
                 <w:lang w:val="en-US" w:eastAsia="en-US"/>
               </w:rPr>
               <w:object w:dxaOrig="8617" w:dyaOrig="5665" w14:anchorId="3A7F5D70">
-                <v:shape id="_x0000_i1032" type="#_x0000_t75" style="width:209.85pt;height:122.75pt" o:ole="">
+                <v:shape id="_x0000_i1036" type="#_x0000_t75" style="width:209.8pt;height:122.65pt" o:ole="">
                   <v:imagedata r:id="rId35" o:title=""/>
                 </v:shape>
-                <o:OLEObject Type="Embed" ProgID="EViews.Workfile.2" ShapeID="_x0000_i1032" DrawAspect="Content" ObjectID="_1709628573" r:id="rId36"/>
+                <o:OLEObject Type="Embed" ProgID="EViews.Workfile.2" ShapeID="_x0000_i1036" DrawAspect="Content" ObjectID="_1709747551" r:id="rId36"/>
               </w:object>
             </w:r>
           </w:p>
@@ -2722,10 +2724,10 @@
                 <w:lang w:val="en-US" w:eastAsia="en-US"/>
               </w:rPr>
               <w:object w:dxaOrig="8617" w:dyaOrig="5665" w14:anchorId="43306203">
-                <v:shape id="_x0000_i1033" type="#_x0000_t75" style="width:221.9pt;height:111.2pt" o:ole="">
+                <v:shape id="_x0000_i1037" type="#_x0000_t75" style="width:221.8pt;height:111.35pt" o:ole="">
                   <v:imagedata r:id="rId37" o:title=""/>
                 </v:shape>
-                <o:OLEObject Type="Embed" ProgID="EViews.Workfile.2" ShapeID="_x0000_i1033" DrawAspect="Content" ObjectID="_1709628574" r:id="rId38"/>
+                <o:OLEObject Type="Embed" ProgID="EViews.Workfile.2" ShapeID="_x0000_i1037" DrawAspect="Content" ObjectID="_1709747552" r:id="rId38"/>
               </w:object>
             </w:r>
           </w:p>
@@ -2863,14 +2865,7 @@
           <w:rFonts w:ascii="Frutiger 45 Light" w:hAnsi="Frutiger 45 Light"/>
           <w:highlight w:val="yellow"/>
         </w:rPr>
-        <w:t>Hasil empiris memperlihatkan bahwa hubungan</w:t>
-      </w:r>
-      <w:r>
-        <w:rPr>
-          <w:rFonts w:ascii="Frutiger 45 Light" w:hAnsi="Frutiger 45 Light"/>
-          <w:highlight w:val="yellow"/>
-        </w:rPr>
-        <w:t>.....</w:t>
+        <w:t>Hasil empiris memperlihatkan bahwa hubungan.....</w:t>
       </w:r>
     </w:p>
     <w:p>

</xml_diff>

<commit_message>
Arimbi consistency check V2
</commit_message>
<xml_diff>
--- a/doc/Tulisan fpp f.docx
+++ b/doc/Tulisan fpp f.docx
@@ -330,10 +330,10 @@
                   <v:path o:extrusionok="f" gradientshapeok="t" o:connecttype="rect"/>
                   <o:lock v:ext="edit" aspectratio="t"/>
                 </v:shapetype>
-                <v:shape id="_x0000_i1025" type="#_x0000_t75" style="width:141.55pt;height:134.2pt" o:ole="">
+                <v:shape id="_x0000_i1025" type="#_x0000_t75" style="width:141.95pt;height:133.8pt" o:ole="">
                   <v:imagedata r:id="rId8" o:title=""/>
                 </v:shape>
-                <o:OLEObject Type="Embed" ProgID="EViews.Workfile.2" ShapeID="_x0000_i1025" DrawAspect="Content" ObjectID="_1709747540" r:id="rId9"/>
+                <o:OLEObject Type="Embed" ProgID="EViews.Workfile.2" ShapeID="_x0000_i1025" DrawAspect="Content" ObjectID="_1710053477" r:id="rId9"/>
               </w:object>
             </w:r>
           </w:p>
@@ -362,10 +362,10 @@
                 <w:lang w:val="en-US" w:eastAsia="en-US"/>
               </w:rPr>
               <w:object w:dxaOrig="8964" w:dyaOrig="5353" w14:anchorId="498EB8BA">
-                <v:shape id="_x0000_i1026" type="#_x0000_t75" style="width:165.8pt;height:135.35pt" o:ole="">
+                <v:shape id="_x0000_i1026" type="#_x0000_t75" style="width:165.75pt;height:135.15pt" o:ole="">
                   <v:imagedata r:id="rId10" o:title=""/>
                 </v:shape>
-                <o:OLEObject Type="Embed" ProgID="EViews.Workfile.2" ShapeID="_x0000_i1026" DrawAspect="Content" ObjectID="_1709747541" r:id="rId11"/>
+                <o:OLEObject Type="Embed" ProgID="EViews.Workfile.2" ShapeID="_x0000_i1026" DrawAspect="Content" ObjectID="_1710053478" r:id="rId11"/>
               </w:object>
             </w:r>
           </w:p>
@@ -394,10 +394,10 @@
                 <w:lang w:val="en-US" w:eastAsia="en-US"/>
               </w:rPr>
               <w:object w:dxaOrig="7141" w:dyaOrig="5365" w14:anchorId="0351A21F">
-                <v:shape id="_x0000_i1027" type="#_x0000_t75" style="width:146.45pt;height:135.8pt" o:ole="">
+                <v:shape id="_x0000_i1027" type="#_x0000_t75" style="width:146.7pt;height:135.85pt" o:ole="">
                   <v:imagedata r:id="rId12" o:title=""/>
                 </v:shape>
-                <o:OLEObject Type="Embed" ProgID="EViews.Workfile.2" ShapeID="_x0000_i1027" DrawAspect="Content" ObjectID="_1709747542" r:id="rId13"/>
+                <o:OLEObject Type="Embed" ProgID="EViews.Workfile.2" ShapeID="_x0000_i1027" DrawAspect="Content" ObjectID="_1710053479" r:id="rId13"/>
               </w:object>
             </w:r>
           </w:p>
@@ -832,7 +832,31 @@
         <w:rPr>
           <w:rFonts w:ascii="Frutiger 45 Light" w:hAnsi="Frutiger 45 Light"/>
         </w:rPr>
-        <w:t xml:space="preserve">berkaitan, dimana aktivitas mobilitas dan konsumsi masyarakat akan berpengaruh terhadap </w:t>
+        <w:t xml:space="preserve">berkaitan, dimana </w:t>
+      </w:r>
+      <w:r>
+        <w:rPr>
+          <w:rFonts w:ascii="Frutiger 45 Light" w:hAnsi="Frutiger 45 Light"/>
+        </w:rPr>
+        <w:t xml:space="preserve">peningkatan </w:t>
+      </w:r>
+      <w:r>
+        <w:rPr>
+          <w:rFonts w:ascii="Frutiger 45 Light" w:hAnsi="Frutiger 45 Light"/>
+        </w:rPr>
+        <w:t xml:space="preserve">aktivitas mobilitas dan konsumsi masyarakat akan </w:t>
+      </w:r>
+      <w:r>
+        <w:rPr>
+          <w:rFonts w:ascii="Frutiger 45 Light" w:hAnsi="Frutiger 45 Light"/>
+        </w:rPr>
+        <w:t>terukur pada peningkatan</w:t>
+      </w:r>
+      <w:r>
+        <w:rPr>
+          <w:rFonts w:ascii="Frutiger 45 Light" w:hAnsi="Frutiger 45 Light"/>
+        </w:rPr>
+        <w:t xml:space="preserve"> </w:t>
       </w:r>
       <w:r>
         <w:rPr>
@@ -872,7 +896,7 @@
         <w:rPr>
           <w:rFonts w:ascii="Frutiger 45 Light" w:hAnsi="Frutiger 45 Light"/>
         </w:rPr>
-        <w:t xml:space="preserve"> yang terukur dalam PMI serta berpengaruh terhadap penjualan kendaraan bermotor serta </w:t>
+        <w:t xml:space="preserve"> PMI serta berpengaruh terhadap penjualan kendaraan bermotor serta </w:t>
       </w:r>
       <w:r>
         <w:rPr>
@@ -931,10 +955,10 @@
                 <w:lang w:val="en-US" w:eastAsia="en-US"/>
               </w:rPr>
               <w:object w:dxaOrig="7249" w:dyaOrig="5365" w14:anchorId="3B28940C">
-                <v:shape id="_x0000_i1028" type="#_x0000_t75" style="width:142.45pt;height:141.35pt" o:ole="">
+                <v:shape id="_x0000_i1028" type="#_x0000_t75" style="width:142.65pt;height:141.3pt" o:ole="">
                   <v:imagedata r:id="rId14" o:title=""/>
                 </v:shape>
-                <o:OLEObject Type="Embed" ProgID="EViews.Workfile.2" ShapeID="_x0000_i1028" DrawAspect="Content" ObjectID="_1709747543" r:id="rId15"/>
+                <o:OLEObject Type="Embed" ProgID="EViews.Workfile.2" ShapeID="_x0000_i1028" DrawAspect="Content" ObjectID="_1710053480" r:id="rId15"/>
               </w:object>
             </w:r>
           </w:p>
@@ -963,10 +987,10 @@
                 <w:lang w:val="en-US" w:eastAsia="en-US"/>
               </w:rPr>
               <w:object w:dxaOrig="7609" w:dyaOrig="5353" w14:anchorId="7261AEDC">
-                <v:shape id="_x0000_i1029" type="#_x0000_t75" style="width:157.1pt;height:143.8pt" o:ole="">
+                <v:shape id="_x0000_i1029" type="#_x0000_t75" style="width:156.9pt;height:2in" o:ole="">
                   <v:imagedata r:id="rId16" o:title=""/>
                 </v:shape>
-                <o:OLEObject Type="Embed" ProgID="EViews.Workfile.2" ShapeID="_x0000_i1029" DrawAspect="Content" ObjectID="_1709747544" r:id="rId17"/>
+                <o:OLEObject Type="Embed" ProgID="EViews.Workfile.2" ShapeID="_x0000_i1029" DrawAspect="Content" ObjectID="_1710053481" r:id="rId17"/>
               </w:object>
             </w:r>
           </w:p>
@@ -1357,13 +1381,37 @@
         <w:rPr>
           <w:rFonts w:ascii="Frutiger 45 Light" w:hAnsi="Frutiger 45 Light"/>
         </w:rPr>
-        <w:t>konsumsi masyarakat, serta peningkatan penjualan mesin</w:t>
-      </w:r>
-      <w:r>
-        <w:rPr>
-          <w:rFonts w:ascii="Frutiger 45 Light" w:hAnsi="Frutiger 45 Light"/>
-        </w:rPr>
-        <w:t xml:space="preserve">, perlengkapan, dan peralatan akan membuat peningkatan </w:t>
+        <w:t>konsumsi masyarakat</w:t>
+      </w:r>
+      <w:r>
+        <w:rPr>
+          <w:rFonts w:ascii="Frutiger 45 Light" w:hAnsi="Frutiger 45 Light"/>
+        </w:rPr>
+        <w:t xml:space="preserve"> akan berdampak pada peningkatan aktivitas manufaktur diikuti oleh</w:t>
+      </w:r>
+      <w:r>
+        <w:rPr>
+          <w:rFonts w:ascii="Frutiger 45 Light" w:hAnsi="Frutiger 45 Light"/>
+        </w:rPr>
+        <w:t xml:space="preserve"> peningkatan penjualan mesin</w:t>
+      </w:r>
+      <w:r>
+        <w:rPr>
+          <w:rFonts w:ascii="Frutiger 45 Light" w:hAnsi="Frutiger 45 Light"/>
+        </w:rPr>
+        <w:t xml:space="preserve">, perlengkapan, dan peralatan </w:t>
+      </w:r>
+      <w:r>
+        <w:rPr>
+          <w:rFonts w:ascii="Frutiger 45 Light" w:hAnsi="Frutiger 45 Light"/>
+        </w:rPr>
+        <w:t xml:space="preserve">dan pada akhirnya </w:t>
+      </w:r>
+      <w:r>
+        <w:rPr>
+          <w:rFonts w:ascii="Frutiger 45 Light" w:hAnsi="Frutiger 45 Light"/>
+        </w:rPr>
+        <w:t xml:space="preserve">membuat peningkatan </w:t>
       </w:r>
       <w:r>
         <w:rPr>
@@ -1377,7 +1425,7 @@
         <w:rPr>
           <w:rFonts w:ascii="Frutiger 45 Light" w:hAnsi="Frutiger 45 Light"/>
         </w:rPr>
-        <w:t xml:space="preserve"> dan order pada transportasi </w:t>
+        <w:t xml:space="preserve"> pada transportasi </w:t>
       </w:r>
       <w:r>
         <w:rPr>
@@ -1653,10 +1701,10 @@
                 <w:lang w:val="en-US" w:eastAsia="en-US"/>
               </w:rPr>
               <w:object w:dxaOrig="8533" w:dyaOrig="6025" w14:anchorId="54E50EF2">
-                <v:shape id="_x0000_i1030" type="#_x0000_t75" style="width:200pt;height:123.55pt" o:ole="">
+                <v:shape id="_x0000_i1030" type="#_x0000_t75" style="width:200.4pt;height:123.6pt" o:ole="">
                   <v:imagedata r:id="rId23" o:title=""/>
                 </v:shape>
-                <o:OLEObject Type="Embed" ProgID="EViews.Workfile.2" ShapeID="_x0000_i1030" DrawAspect="Content" ObjectID="_1709747545" r:id="rId24"/>
+                <o:OLEObject Type="Embed" ProgID="EViews.Workfile.2" ShapeID="_x0000_i1030" DrawAspect="Content" ObjectID="_1710053482" r:id="rId24"/>
               </w:object>
             </w:r>
           </w:p>
@@ -1778,10 +1826,10 @@
                 <w:lang w:val="en-US" w:eastAsia="en-US"/>
               </w:rPr>
               <w:object w:dxaOrig="8617" w:dyaOrig="6025" w14:anchorId="727B32DA">
-                <v:shape id="_x0000_i1031" type="#_x0000_t75" style="width:218.45pt;height:136.2pt" o:ole="">
+                <v:shape id="_x0000_i1031" type="#_x0000_t75" style="width:218.7pt;height:135.85pt" o:ole="">
                   <v:imagedata r:id="rId25" o:title=""/>
                 </v:shape>
-                <o:OLEObject Type="Embed" ProgID="EViews.Workfile.2" ShapeID="_x0000_i1031" DrawAspect="Content" ObjectID="_1709747546" r:id="rId26"/>
+                <o:OLEObject Type="Embed" ProgID="EViews.Workfile.2" ShapeID="_x0000_i1031" DrawAspect="Content" ObjectID="_1710053483" r:id="rId26"/>
               </w:object>
             </w:r>
           </w:p>
@@ -1887,10 +1935,10 @@
                 <w:lang w:val="en-US" w:eastAsia="en-US"/>
               </w:rPr>
               <w:object w:dxaOrig="8617" w:dyaOrig="6025" w14:anchorId="7B5AC655">
-                <v:shape id="_x0000_i1032" type="#_x0000_t75" style="width:215.35pt;height:125.35pt" o:ole="">
+                <v:shape id="_x0000_i1032" type="#_x0000_t75" style="width:215.3pt;height:125pt" o:ole="">
                   <v:imagedata r:id="rId27" o:title=""/>
                 </v:shape>
-                <o:OLEObject Type="Embed" ProgID="EViews.Workfile.2" ShapeID="_x0000_i1032" DrawAspect="Content" ObjectID="_1709747547" r:id="rId28"/>
+                <o:OLEObject Type="Embed" ProgID="EViews.Workfile.2" ShapeID="_x0000_i1032" DrawAspect="Content" ObjectID="_1710053484" r:id="rId28"/>
               </w:object>
             </w:r>
           </w:p>
@@ -1977,10 +2025,10 @@
                 <w:lang w:val="en-US" w:eastAsia="en-US"/>
               </w:rPr>
               <w:object w:dxaOrig="8641" w:dyaOrig="6362" w14:anchorId="6477B5DE">
-                <v:shape id="_x0000_i1033" type="#_x0000_t75" style="width:226.9pt;height:135.1pt" o:ole="">
+                <v:shape id="_x0000_i1033" type="#_x0000_t75" style="width:226.85pt;height:135.15pt" o:ole="">
                   <v:imagedata r:id="rId29" o:title=""/>
                 </v:shape>
-                <o:OLEObject Type="Embed" ProgID="EViews.Workfile.2" ShapeID="_x0000_i1033" DrawAspect="Content" ObjectID="_1709747548" r:id="rId30"/>
+                <o:OLEObject Type="Embed" ProgID="EViews.Workfile.2" ShapeID="_x0000_i1033" DrawAspect="Content" ObjectID="_1710053485" r:id="rId30"/>
               </w:object>
             </w:r>
           </w:p>
@@ -2424,10 +2472,10 @@
                 <w:lang w:val="en-US" w:eastAsia="en-US"/>
               </w:rPr>
               <w:object w:dxaOrig="8605" w:dyaOrig="5665" w14:anchorId="5684CCFE">
-                <v:shape id="_x0000_i1034" type="#_x0000_t75" style="width:198.45pt;height:129.55pt" o:ole="">
+                <v:shape id="_x0000_i1034" type="#_x0000_t75" style="width:198.35pt;height:129.75pt" o:ole="">
                   <v:imagedata r:id="rId31" o:title=""/>
                 </v:shape>
-                <o:OLEObject Type="Embed" ProgID="EViews.Workfile.2" ShapeID="_x0000_i1034" DrawAspect="Content" ObjectID="_1709747549" r:id="rId32"/>
+                <o:OLEObject Type="Embed" ProgID="EViews.Workfile.2" ShapeID="_x0000_i1034" DrawAspect="Content" ObjectID="_1710053486" r:id="rId32"/>
               </w:object>
             </w:r>
           </w:p>
@@ -2514,10 +2562,10 @@
                 <w:lang w:val="en-US" w:eastAsia="en-US"/>
               </w:rPr>
               <w:object w:dxaOrig="8605" w:dyaOrig="5665" w14:anchorId="3FB9159F">
-                <v:shape id="_x0000_i1035" type="#_x0000_t75" style="width:212.2pt;height:108pt" o:ole="">
+                <v:shape id="_x0000_i1035" type="#_x0000_t75" style="width:211.9pt;height:108pt" o:ole="">
                   <v:imagedata r:id="rId33" o:title=""/>
                 </v:shape>
-                <o:OLEObject Type="Embed" ProgID="EViews.Workfile.2" ShapeID="_x0000_i1035" DrawAspect="Content" ObjectID="_1709747550" r:id="rId34"/>
+                <o:OLEObject Type="Embed" ProgID="EViews.Workfile.2" ShapeID="_x0000_i1035" DrawAspect="Content" ObjectID="_1710053487" r:id="rId34"/>
               </w:object>
             </w:r>
           </w:p>
@@ -2620,10 +2668,10 @@
                 <w:lang w:val="en-US" w:eastAsia="en-US"/>
               </w:rPr>
               <w:object w:dxaOrig="8617" w:dyaOrig="5665" w14:anchorId="3A7F5D70">
-                <v:shape id="_x0000_i1036" type="#_x0000_t75" style="width:209.8pt;height:122.65pt" o:ole="">
+                <v:shape id="_x0000_i1036" type="#_x0000_t75" style="width:209.9pt;height:122.95pt" o:ole="">
                   <v:imagedata r:id="rId35" o:title=""/>
                 </v:shape>
-                <o:OLEObject Type="Embed" ProgID="EViews.Workfile.2" ShapeID="_x0000_i1036" DrawAspect="Content" ObjectID="_1709747551" r:id="rId36"/>
+                <o:OLEObject Type="Embed" ProgID="EViews.Workfile.2" ShapeID="_x0000_i1036" DrawAspect="Content" ObjectID="_1710053488" r:id="rId36"/>
               </w:object>
             </w:r>
           </w:p>
@@ -2724,10 +2772,10 @@
                 <w:lang w:val="en-US" w:eastAsia="en-US"/>
               </w:rPr>
               <w:object w:dxaOrig="8617" w:dyaOrig="5665" w14:anchorId="43306203">
-                <v:shape id="_x0000_i1037" type="#_x0000_t75" style="width:221.8pt;height:111.35pt" o:ole="">
+                <v:shape id="_x0000_i1037" type="#_x0000_t75" style="width:222.1pt;height:111.4pt" o:ole="">
                   <v:imagedata r:id="rId37" o:title=""/>
                 </v:shape>
-                <o:OLEObject Type="Embed" ProgID="EViews.Workfile.2" ShapeID="_x0000_i1037" DrawAspect="Content" ObjectID="_1709747552" r:id="rId38"/>
+                <o:OLEObject Type="Embed" ProgID="EViews.Workfile.2" ShapeID="_x0000_i1037" DrawAspect="Content" ObjectID="_1710053489" r:id="rId38"/>
               </w:object>
             </w:r>
           </w:p>

</xml_diff>